<commit_message>
read full names from photo
</commit_message>
<xml_diff>
--- a/src/test/java/com/lextereum/lextereumbackend/testAssets/agreementFormula_1PL.docx
+++ b/src/test/java/com/lextereum/lextereumbackend/testAssets/agreementFormula_1PL.docx
@@ -401,7 +401,21 @@
           <w:sz w:val="24"/>
           <w:szCs w:val="24"/>
         </w:rPr>
-        <w:t>Sprzedawca oświadcza, że jest właścicielem lokalu mieszkalnego nr 13, znajdującego się w budynku wielolokalowym w  WROCŁAW, przy ul. Rynek o powierzchni 99 m</w:t>
+        <w:t xml:space="preserve">Sprzedawca oświadcza, że jest właścicielem lokalu mieszkalnego nr 13, znajdującego się w </w:t>
+      </w:r>
+      <w:r>
+        <w:rPr>
+          <w:sz w:val="24"/>
+          <w:szCs w:val="24"/>
+        </w:rPr>
+        <w:t xml:space="preserve">mieście </w:t>
+      </w:r>
+      <w:r>
+        <w:rPr>
+          <w:sz w:val="24"/>
+          <w:szCs w:val="24"/>
+        </w:rPr>
+        <w:t>WROCŁAW, przy ul. Rynek o powierzchni 99 m</w:t>
       </w:r>
       <w:r>
         <w:rPr>
@@ -1316,7 +1330,7 @@
                 <wp:positionV relativeFrom="paragraph">
                   <wp:posOffset>538480</wp:posOffset>
                 </wp:positionV>
-                <wp:extent cx="5757545" cy="649605"/>
+                <wp:extent cx="5758180" cy="649605"/>
                 <wp:effectExtent l="0" t="0" r="0" b="0"/>
                 <wp:wrapSquare wrapText="bothSides"/>
                 <wp:docPr id="1" name="Ramka1"/>
@@ -1327,7 +1341,7 @@
                       <wps:spPr>
                         <a:xfrm>
                           <a:off x="0" y="0"/>
-                          <a:ext cx="5756760" cy="649080"/>
+                          <a:ext cx="5757480" cy="649080"/>
                         </a:xfrm>
                         <a:prstGeom prst="rect">
                           <a:avLst/>
@@ -1353,7 +1367,7 @@
                               <w:tblInd w:w="108" w:type="dxa"/>
                               <w:tblCellMar>
                                 <w:top w:w="0" w:type="dxa"/>
-                                <w:left w:w="133" w:type="dxa"/>
+                                <w:left w:w="138" w:type="dxa"/>
                                 <w:bottom w:w="0" w:type="dxa"/>
                                 <w:right w:w="108" w:type="dxa"/>
                               </w:tblCellMar>
@@ -1452,8 +1466,8 @@
                                       <w:color w:val="00000A"/>
                                     </w:rPr>
                                   </w:pPr>
-                                  <w:bookmarkStart w:id="2" w:name="__UnoMark__6113_1072941281"/>
-                                  <w:bookmarkStart w:id="3" w:name="__UnoMark__6112_1072941281"/>
+                                  <w:bookmarkStart w:id="2" w:name="__UnoMark__6112_1072941281"/>
+                                  <w:bookmarkStart w:id="3" w:name="__UnoMark__6113_1072941281"/>
                                   <w:bookmarkEnd w:id="2"/>
                                   <w:bookmarkEnd w:id="3"/>
                                   <w:r>
@@ -1504,10 +1518,14 @@
                             <w:pPr>
                               <w:pStyle w:val="Zawartoramki"/>
                               <w:spacing w:before="0" w:after="200"/>
-                              <w:rPr/>
+                              <w:rPr>
+                                <w:color w:val="000000"/>
+                              </w:rPr>
                             </w:pPr>
                             <w:r>
-                              <w:rPr/>
+                              <w:rPr>
+                                <w:color w:val="000000"/>
+                              </w:rPr>
                             </w:r>
                           </w:p>
                         </w:txbxContent>
@@ -1523,7 +1541,7 @@
           </mc:Choice>
           <mc:Fallback>
             <w:pict>
-              <v:rect id="shape_0" ID="Ramka1" stroked="f" style="position:absolute;margin-left:-5.4pt;margin-top:42.4pt;width:453.25pt;height:51.05pt;mso-position-horizontal-relative:margin">
+              <v:rect id="shape_0" ID="Ramka1" stroked="f" style="position:absolute;margin-left:-5.4pt;margin-top:42.4pt;width:453.3pt;height:51.05pt;mso-position-horizontal-relative:margin">
                 <w10:wrap type="none"/>
                 <v:fill o:detectmouseclick="t" on="false"/>
                 <v:stroke color="#3465a4" joinstyle="round" endcap="flat"/>
@@ -1537,7 +1555,7 @@
                         <w:tblInd w:w="108" w:type="dxa"/>
                         <w:tblCellMar>
                           <w:top w:w="0" w:type="dxa"/>
-                          <w:left w:w="133" w:type="dxa"/>
+                          <w:left w:w="138" w:type="dxa"/>
                           <w:bottom w:w="0" w:type="dxa"/>
                           <w:right w:w="108" w:type="dxa"/>
                         </w:tblCellMar>
@@ -1636,8 +1654,8 @@
                                 <w:color w:val="00000A"/>
                               </w:rPr>
                             </w:pPr>
-                            <w:bookmarkStart w:id="5" w:name="__UnoMark__6113_1072941281"/>
-                            <w:bookmarkStart w:id="6" w:name="__UnoMark__6112_1072941281"/>
+                            <w:bookmarkStart w:id="5" w:name="__UnoMark__6112_1072941281"/>
+                            <w:bookmarkStart w:id="6" w:name="__UnoMark__6113_1072941281"/>
                             <w:bookmarkEnd w:id="5"/>
                             <w:bookmarkEnd w:id="6"/>
                             <w:r>
@@ -1688,10 +1706,14 @@
                       <w:pPr>
                         <w:pStyle w:val="Zawartoramki"/>
                         <w:spacing w:before="0" w:after="200"/>
-                        <w:rPr/>
+                        <w:rPr>
+                          <w:color w:val="000000"/>
+                        </w:rPr>
                       </w:pPr>
                       <w:r>
-                        <w:rPr/>
+                        <w:rPr>
+                          <w:color w:val="000000"/>
+                        </w:rPr>
                       </w:r>
                     </w:p>
                   </w:txbxContent>
@@ -3839,6 +3861,134 @@
       <w:rFonts w:cs="Wingdings"/>
     </w:rPr>
   </w:style>
+  <w:style w:type="character" w:styleId="ListLabel92">
+    <w:name w:val="ListLabel 92"/>
+    <w:qFormat/>
+    <w:rPr>
+      <w:rFonts w:cs="Symbol"/>
+      <w:sz w:val="24"/>
+    </w:rPr>
+  </w:style>
+  <w:style w:type="character" w:styleId="ListLabel93">
+    <w:name w:val="ListLabel 93"/>
+    <w:qFormat/>
+    <w:rPr>
+      <w:rFonts w:cs="Courier New"/>
+    </w:rPr>
+  </w:style>
+  <w:style w:type="character" w:styleId="ListLabel94">
+    <w:name w:val="ListLabel 94"/>
+    <w:qFormat/>
+    <w:rPr>
+      <w:rFonts w:cs="Wingdings"/>
+    </w:rPr>
+  </w:style>
+  <w:style w:type="character" w:styleId="ListLabel95">
+    <w:name w:val="ListLabel 95"/>
+    <w:qFormat/>
+    <w:rPr>
+      <w:rFonts w:cs="Symbol"/>
+    </w:rPr>
+  </w:style>
+  <w:style w:type="character" w:styleId="ListLabel96">
+    <w:name w:val="ListLabel 96"/>
+    <w:qFormat/>
+    <w:rPr>
+      <w:rFonts w:cs="Courier New"/>
+    </w:rPr>
+  </w:style>
+  <w:style w:type="character" w:styleId="ListLabel97">
+    <w:name w:val="ListLabel 97"/>
+    <w:qFormat/>
+    <w:rPr>
+      <w:rFonts w:cs="Wingdings"/>
+    </w:rPr>
+  </w:style>
+  <w:style w:type="character" w:styleId="ListLabel98">
+    <w:name w:val="ListLabel 98"/>
+    <w:qFormat/>
+    <w:rPr>
+      <w:rFonts w:cs="Symbol"/>
+    </w:rPr>
+  </w:style>
+  <w:style w:type="character" w:styleId="ListLabel99">
+    <w:name w:val="ListLabel 99"/>
+    <w:qFormat/>
+    <w:rPr>
+      <w:rFonts w:cs="Courier New"/>
+    </w:rPr>
+  </w:style>
+  <w:style w:type="character" w:styleId="ListLabel100">
+    <w:name w:val="ListLabel 100"/>
+    <w:qFormat/>
+    <w:rPr>
+      <w:rFonts w:cs="Wingdings"/>
+    </w:rPr>
+  </w:style>
+  <w:style w:type="character" w:styleId="ListLabel101">
+    <w:name w:val="ListLabel 101"/>
+    <w:qFormat/>
+    <w:rPr>
+      <w:rFonts w:cs="Symbol"/>
+      <w:sz w:val="24"/>
+    </w:rPr>
+  </w:style>
+  <w:style w:type="character" w:styleId="ListLabel102">
+    <w:name w:val="ListLabel 102"/>
+    <w:qFormat/>
+    <w:rPr>
+      <w:rFonts w:cs="Courier New"/>
+    </w:rPr>
+  </w:style>
+  <w:style w:type="character" w:styleId="ListLabel103">
+    <w:name w:val="ListLabel 103"/>
+    <w:qFormat/>
+    <w:rPr>
+      <w:rFonts w:cs="Wingdings"/>
+    </w:rPr>
+  </w:style>
+  <w:style w:type="character" w:styleId="ListLabel104">
+    <w:name w:val="ListLabel 104"/>
+    <w:qFormat/>
+    <w:rPr>
+      <w:rFonts w:cs="Symbol"/>
+    </w:rPr>
+  </w:style>
+  <w:style w:type="character" w:styleId="ListLabel105">
+    <w:name w:val="ListLabel 105"/>
+    <w:qFormat/>
+    <w:rPr>
+      <w:rFonts w:cs="Courier New"/>
+    </w:rPr>
+  </w:style>
+  <w:style w:type="character" w:styleId="ListLabel106">
+    <w:name w:val="ListLabel 106"/>
+    <w:qFormat/>
+    <w:rPr>
+      <w:rFonts w:cs="Wingdings"/>
+    </w:rPr>
+  </w:style>
+  <w:style w:type="character" w:styleId="ListLabel107">
+    <w:name w:val="ListLabel 107"/>
+    <w:qFormat/>
+    <w:rPr>
+      <w:rFonts w:cs="Symbol"/>
+    </w:rPr>
+  </w:style>
+  <w:style w:type="character" w:styleId="ListLabel108">
+    <w:name w:val="ListLabel 108"/>
+    <w:qFormat/>
+    <w:rPr>
+      <w:rFonts w:cs="Courier New"/>
+    </w:rPr>
+  </w:style>
+  <w:style w:type="character" w:styleId="ListLabel109">
+    <w:name w:val="ListLabel 109"/>
+    <w:qFormat/>
+    <w:rPr>
+      <w:rFonts w:cs="Wingdings"/>
+    </w:rPr>
+  </w:style>
   <w:style w:type="paragraph" w:styleId="Heading">
     <w:name w:val="Heading"/>
     <w:basedOn w:val="Normal"/>

</xml_diff>